<commit_message>
Add question 3 to word and pdf
</commit_message>
<xml_diff>
--- a/Homework1_AP.docx
+++ b/Homework1_AP.docx
@@ -11564,6 +11564,64 @@
           <w:lang w:val="en-US"/>
         </w:rPr>
         <w:t>Despite signs of overfitting in the momentum-0.9 model, it remains more effective at generalizing to unseen data than the momentum-0.0 model, as evidenced by its superior test accuracy. This underscores the advantage of using momentum in optimization to accelerate convergence and improve performance.</w:t>
+      </w:r>
+    </w:p>
+    <w:p>
+      <w:pPr>
+        <w:rPr>
+          <w:rFonts w:ascii="Calibri" w:hAnsi="Calibri" w:cs="Calibri"/>
+          <w:sz w:val="22"/>
+          <w:szCs w:val="22"/>
+          <w:lang w:val="en-US"/>
+        </w:rPr>
+      </w:pPr>
+    </w:p>
+    <w:p>
+      <w:pPr>
+        <w:rPr>
+          <w:rFonts w:ascii="Calibri" w:hAnsi="Calibri" w:cs="Calibri"/>
+          <w:sz w:val="22"/>
+          <w:szCs w:val="22"/>
+          <w:lang w:val="en-US"/>
+        </w:rPr>
+      </w:pPr>
+    </w:p>
+    <w:p>
+      <w:pPr>
+        <w:rPr>
+          <w:rFonts w:ascii="Calibri" w:hAnsi="Calibri" w:cs="Calibri"/>
+          <w:sz w:val="22"/>
+          <w:szCs w:val="22"/>
+          <w:lang w:val="en-US"/>
+        </w:rPr>
+      </w:pPr>
+    </w:p>
+    <w:p>
+      <w:pPr>
+        <w:pStyle w:val="Heading2"/>
+        <w:rPr>
+          <w:lang w:val="en-US"/>
+        </w:rPr>
+      </w:pPr>
+      <w:r>
+        <w:rPr>
+          <w:lang w:val="en-US"/>
+        </w:rPr>
+        <w:t>Question 3</w:t>
+      </w:r>
+    </w:p>
+    <w:p>
+      <w:pPr>
+        <w:rPr>
+          <w:lang w:val="en-US"/>
+        </w:rPr>
+      </w:pPr>
+      <w:r>
+        <w:rPr>
+          <w:lang w:val="en-US"/>
+        </w:rPr>
+        <w:tab/>
+        <w:t>The answers to question 3 of this homework are in the following pages. The start of each exercise is marked with the question number at the beginning of the page.</w:t>
       </w:r>
     </w:p>
     <w:sectPr>

</xml_diff>